<commit_message>
Doku Update (final). Grafiksatz für Sortierbeispiele (PSD).
</commit_message>
<xml_diff>
--- a/aufgabe_2/AD_A2_Skizze.docx
+++ b/aufgabe_2/AD_A2_Skizze.docx
@@ -41,15 +41,7 @@
         </w:numPr>
       </w:pPr>
       <w:r>
-        <w:t>Insertion-</w:t>
-      </w:r>
-      <w:proofErr w:type="spellStart"/>
-      <w:r>
-        <w:t>Sort</w:t>
-      </w:r>
-      <w:proofErr w:type="spellEnd"/>
-      <w:r>
-        <w:t xml:space="preserve"> und Messungen</w:t>
+        <w:t>Insertion-Sort und Messungen</w:t>
       </w:r>
     </w:p>
     <w:p>
@@ -60,13 +52,8 @@
           <w:numId w:val="2"/>
         </w:numPr>
       </w:pPr>
-      <w:proofErr w:type="spellStart"/>
-      <w:r>
-        <w:t>Selection-Sort</w:t>
-      </w:r>
-      <w:proofErr w:type="spellEnd"/>
-      <w:r>
-        <w:t xml:space="preserve"> und Zahlengenerator</w:t>
+      <w:r>
+        <w:t>Selection-Sort und Zahlengenerator</w:t>
       </w:r>
     </w:p>
     <w:p>
@@ -111,7 +98,37 @@
         <w:t>Bearbeitungszeitraum</w:t>
       </w:r>
       <w:r>
-        <w:t>: 12.11.14, 09:30 – 16.11.14</w:t>
+        <w:t>:</w:t>
+      </w:r>
+      <w:r>
+        <w:br/>
+      </w:r>
+      <w:r>
+        <w:t xml:space="preserve">12.11.14, 09:30 – </w:t>
+      </w:r>
+      <w:r>
+        <w:t>11:15</w:t>
+      </w:r>
+      <w:r>
+        <w:br/>
+      </w:r>
+      <w:r>
+        <w:t>16.11.14</w:t>
+      </w:r>
+      <w:r>
+        <w:t xml:space="preserve">, </w:t>
+      </w:r>
+      <w:r>
+        <w:t>15:15</w:t>
+      </w:r>
+      <w:r>
+        <w:t xml:space="preserve"> – 16:</w:t>
+      </w:r>
+      <w:r>
+        <w:t>3</w:t>
+      </w:r>
+      <w:r>
+        <w:t>0</w:t>
       </w:r>
     </w:p>
     <w:p>
@@ -319,6 +336,9 @@
         <w:t xml:space="preserve"> generiert.</w:t>
       </w:r>
       <w:r>
+        <w:t xml:space="preserve"> (Bspw. 1, 3, 5,…)</w:t>
+      </w:r>
+      <w:r>
         <w:br/>
         <w:t>Diese stellt den sog. „Best-Case“ als Eingabe für eine Sortierung dar.</w:t>
       </w:r>
@@ -339,7 +359,10 @@
         <w:br/>
       </w:r>
       <w:r>
-        <w:t>Es wird eine absteigend sortierte Zahlenfolge generiert.</w:t>
+        <w:t>Es wird eine absteigend sortierte Zahlenfolge generiert</w:t>
+      </w:r>
+      <w:r>
+        <w:t xml:space="preserve"> (Bspw. 6, 4, 2,…)</w:t>
       </w:r>
       <w:r>
         <w:br/>
@@ -491,15 +514,7 @@
         <w:t>,</w:t>
       </w:r>
       <w:r>
-        <w:t xml:space="preserve"> bis zur zweiten gegebenen Position mit dem „Insertion </w:t>
-      </w:r>
-      <w:proofErr w:type="spellStart"/>
-      <w:r>
-        <w:t>Sort</w:t>
-      </w:r>
-      <w:proofErr w:type="spellEnd"/>
-      <w:r>
-        <w:t>“-Algorithmus und gibt das sortierte (Teil-)Array zurück.</w:t>
+        <w:t xml:space="preserve"> bis zur zweiten gegebenen Position mit dem „Insertion Sort“-Algorithmus und gibt das sortierte (Teil-)Array zurück.</w:t>
       </w:r>
       <w:r>
         <w:t xml:space="preserve"> </w:t>
@@ -806,27 +821,432 @@
     </w:p>
     <w:p>
       <w:r>
-        <w:t>Sortiert ein Array von der ersten gegebenen Position, bis zur zweiten gegebenen Position mit dem „</w:t>
-      </w:r>
-      <w:proofErr w:type="spellStart"/>
-      <w:r>
-        <w:t>Selection</w:t>
-      </w:r>
-      <w:proofErr w:type="spellEnd"/>
-      <w:r>
-        <w:t xml:space="preserve"> </w:t>
-      </w:r>
-      <w:proofErr w:type="spellStart"/>
-      <w:r>
-        <w:t>Sort</w:t>
-      </w:r>
-      <w:proofErr w:type="spellEnd"/>
-      <w:r>
-        <w:t>“-Algorithmus und gibt das sortierte (Teil-)Array zurück. Die während der Sortierung ermittelten Messdaten werden zusammen mit dem sortierten Array zurückgegeben.</w:t>
+        <w:t>Sortiert ein Array von der ersten gegebenen Position, bis zur zweiten gegebenen Position mit dem „Selection Sort“-Algorithmus und gibt das sortierte (Teil-)Array zurück. Die während der Sortierung ermittelten Messdaten werden zusammen mit dem sortierten Array zurückgegeben.</w:t>
+      </w:r>
+    </w:p>
+    <w:p>
+      <w:r>
+        <w:t>Am Anfang des Algorithmus wird die gegebene Liste als unsortiert betrachtet.</w:t>
       </w:r>
       <w:r>
         <w:br/>
-        <w:t>Der Algorithmus lautet wie folgt:</w:t>
+        <w:t>Angenommen, sie ist tatsächlich uns</w:t>
+      </w:r>
+      <w:r>
+        <w:t>ortiert, erge</w:t>
+      </w:r>
+      <w:r>
+        <w:t>ben sich nach dem ersten Durchgang des Algorithmus zwei Bereich</w:t>
+      </w:r>
+      <w:r>
+        <w:t>e innerhalb der Liste:</w:t>
+      </w:r>
+      <w:r>
+        <w:br/>
+        <w:t>Sortiert (grün) und unsortiert (weiß). Der Sortierte Bereich ordnet sich auf der linken Seite an.</w:t>
+      </w:r>
+      <w:r>
+        <w:br/>
+      </w:r>
+      <w:r>
+        <w:br/>
+      </w:r>
+      <w:r>
+        <w:rPr>
+          <w:noProof/>
+          <w:lang w:eastAsia="de-DE"/>
+        </w:rPr>
+        <w:drawing>
+          <wp:inline distT="0" distB="0" distL="0" distR="0">
+            <wp:extent cx="2160000" cy="244528"/>
+            <wp:effectExtent l="76200" t="19050" r="30750" b="41222"/>
+            <wp:docPr id="10" name="Bild 9" descr="C:\Users\Timmay\Google Drive\HAW\Git_Projects\AD\aufgabe_2\selsort_example\1.png"/>
+            <wp:cNvGraphicFramePr>
+              <a:graphicFrameLocks xmlns:a="http://schemas.openxmlformats.org/drawingml/2006/main" noChangeAspect="1"/>
+            </wp:cNvGraphicFramePr>
+            <a:graphic xmlns:a="http://schemas.openxmlformats.org/drawingml/2006/main">
+              <a:graphicData uri="http://schemas.openxmlformats.org/drawingml/2006/picture">
+                <pic:pic xmlns:pic="http://schemas.openxmlformats.org/drawingml/2006/picture">
+                  <pic:nvPicPr>
+                    <pic:cNvPr id="0" name="Picture 9" descr="C:\Users\Timmay\Google Drive\HAW\Git_Projects\AD\aufgabe_2\selsort_example\1.png"/>
+                    <pic:cNvPicPr>
+                      <a:picLocks noChangeAspect="1" noChangeArrowheads="1"/>
+                    </pic:cNvPicPr>
+                  </pic:nvPicPr>
+                  <pic:blipFill>
+                    <a:blip r:embed="rId5" cstate="print"/>
+                    <a:srcRect/>
+                    <a:stretch>
+                      <a:fillRect/>
+                    </a:stretch>
+                  </pic:blipFill>
+                  <pic:spPr bwMode="auto">
+                    <a:xfrm>
+                      <a:off x="0" y="0"/>
+                      <a:ext cx="2160000" cy="244528"/>
+                    </a:xfrm>
+                    <a:prstGeom prst="rect">
+                      <a:avLst/>
+                    </a:prstGeom>
+                    <a:noFill/>
+                    <a:ln w="9525">
+                      <a:noFill/>
+                      <a:miter lim="800000"/>
+                      <a:headEnd/>
+                      <a:tailEnd/>
+                    </a:ln>
+                    <a:effectLst>
+                      <a:outerShdw blurRad="44450" dist="27940" dir="5400000" algn="ctr">
+                        <a:srgbClr val="000000">
+                          <a:alpha val="32000"/>
+                        </a:srgbClr>
+                      </a:outerShdw>
+                    </a:effectLst>
+                    <a:scene3d>
+                      <a:camera prst="orthographicFront">
+                        <a:rot lat="0" lon="0" rev="0"/>
+                      </a:camera>
+                      <a:lightRig rig="balanced" dir="t">
+                        <a:rot lat="0" lon="0" rev="8700000"/>
+                      </a:lightRig>
+                    </a:scene3d>
+                    <a:sp3d>
+                      <a:bevelT w="190500" h="38100"/>
+                    </a:sp3d>
+                  </pic:spPr>
+                </pic:pic>
+              </a:graphicData>
+            </a:graphic>
+          </wp:inline>
+        </w:drawing>
+      </w:r>
+      <w:r>
+        <w:tab/>
+        <w:t>Ausgangsliste (unsortierter Bereich == ganze Liste)</w:t>
+      </w:r>
+      <w:r>
+        <w:rPr>
+          <w:noProof/>
+          <w:lang w:eastAsia="de-DE"/>
+        </w:rPr>
+        <w:drawing>
+          <wp:inline distT="0" distB="0" distL="0" distR="0">
+            <wp:extent cx="2160000" cy="244528"/>
+            <wp:effectExtent l="76200" t="19050" r="30750" b="41222"/>
+            <wp:docPr id="11" name="Bild 10" descr="C:\Users\Timmay\Google Drive\HAW\Git_Projects\AD\aufgabe_2\selsort_example\2.png"/>
+            <wp:cNvGraphicFramePr>
+              <a:graphicFrameLocks xmlns:a="http://schemas.openxmlformats.org/drawingml/2006/main" noChangeAspect="1"/>
+            </wp:cNvGraphicFramePr>
+            <a:graphic xmlns:a="http://schemas.openxmlformats.org/drawingml/2006/main">
+              <a:graphicData uri="http://schemas.openxmlformats.org/drawingml/2006/picture">
+                <pic:pic xmlns:pic="http://schemas.openxmlformats.org/drawingml/2006/picture">
+                  <pic:nvPicPr>
+                    <pic:cNvPr id="0" name="Picture 10" descr="C:\Users\Timmay\Google Drive\HAW\Git_Projects\AD\aufgabe_2\selsort_example\2.png"/>
+                    <pic:cNvPicPr>
+                      <a:picLocks noChangeAspect="1" noChangeArrowheads="1"/>
+                    </pic:cNvPicPr>
+                  </pic:nvPicPr>
+                  <pic:blipFill>
+                    <a:blip r:embed="rId6" cstate="print"/>
+                    <a:srcRect/>
+                    <a:stretch>
+                      <a:fillRect/>
+                    </a:stretch>
+                  </pic:blipFill>
+                  <pic:spPr bwMode="auto">
+                    <a:xfrm>
+                      <a:off x="0" y="0"/>
+                      <a:ext cx="2160000" cy="244528"/>
+                    </a:xfrm>
+                    <a:prstGeom prst="rect">
+                      <a:avLst/>
+                    </a:prstGeom>
+                    <a:noFill/>
+                    <a:ln w="9525">
+                      <a:noFill/>
+                      <a:miter lim="800000"/>
+                      <a:headEnd/>
+                      <a:tailEnd/>
+                    </a:ln>
+                    <a:effectLst>
+                      <a:outerShdw blurRad="44450" dist="27940" dir="5400000" algn="ctr">
+                        <a:srgbClr val="000000">
+                          <a:alpha val="32000"/>
+                        </a:srgbClr>
+                      </a:outerShdw>
+                    </a:effectLst>
+                    <a:scene3d>
+                      <a:camera prst="orthographicFront">
+                        <a:rot lat="0" lon="0" rev="0"/>
+                      </a:camera>
+                      <a:lightRig rig="balanced" dir="t">
+                        <a:rot lat="0" lon="0" rev="8700000"/>
+                      </a:lightRig>
+                    </a:scene3d>
+                    <a:sp3d>
+                      <a:bevelT w="190500" h="38100"/>
+                    </a:sp3d>
+                  </pic:spPr>
+                </pic:pic>
+              </a:graphicData>
+            </a:graphic>
+          </wp:inline>
+        </w:drawing>
+      </w:r>
+      <w:r>
+        <w:tab/>
+        <w:t xml:space="preserve">Kleinstes Element suchen </w:t>
+      </w:r>
+      <w:r>
+        <w:sym w:font="Wingdings" w:char="F0E0"/>
+      </w:r>
+      <w:r>
+        <w:t xml:space="preserve"> 2</w:t>
+      </w:r>
+      <w:r>
+        <w:rPr>
+          <w:noProof/>
+          <w:lang w:eastAsia="de-DE"/>
+        </w:rPr>
+        <w:drawing>
+          <wp:inline distT="0" distB="0" distL="0" distR="0">
+            <wp:extent cx="2160000" cy="244528"/>
+            <wp:effectExtent l="76200" t="19050" r="30750" b="41222"/>
+            <wp:docPr id="15" name="Bild 11" descr="C:\Users\Timmay\Google Drive\HAW\Git_Projects\AD\aufgabe_2\selsort_example\3.png"/>
+            <wp:cNvGraphicFramePr>
+              <a:graphicFrameLocks xmlns:a="http://schemas.openxmlformats.org/drawingml/2006/main" noChangeAspect="1"/>
+            </wp:cNvGraphicFramePr>
+            <a:graphic xmlns:a="http://schemas.openxmlformats.org/drawingml/2006/main">
+              <a:graphicData uri="http://schemas.openxmlformats.org/drawingml/2006/picture">
+                <pic:pic xmlns:pic="http://schemas.openxmlformats.org/drawingml/2006/picture">
+                  <pic:nvPicPr>
+                    <pic:cNvPr id="0" name="Picture 11" descr="C:\Users\Timmay\Google Drive\HAW\Git_Projects\AD\aufgabe_2\selsort_example\3.png"/>
+                    <pic:cNvPicPr>
+                      <a:picLocks noChangeAspect="1" noChangeArrowheads="1"/>
+                    </pic:cNvPicPr>
+                  </pic:nvPicPr>
+                  <pic:blipFill>
+                    <a:blip r:embed="rId7" cstate="print"/>
+                    <a:srcRect/>
+                    <a:stretch>
+                      <a:fillRect/>
+                    </a:stretch>
+                  </pic:blipFill>
+                  <pic:spPr bwMode="auto">
+                    <a:xfrm>
+                      <a:off x="0" y="0"/>
+                      <a:ext cx="2160000" cy="244528"/>
+                    </a:xfrm>
+                    <a:prstGeom prst="rect">
+                      <a:avLst/>
+                    </a:prstGeom>
+                    <a:noFill/>
+                    <a:ln w="9525">
+                      <a:noFill/>
+                      <a:miter lim="800000"/>
+                      <a:headEnd/>
+                      <a:tailEnd/>
+                    </a:ln>
+                    <a:effectLst>
+                      <a:outerShdw blurRad="44450" dist="27940" dir="5400000" algn="ctr">
+                        <a:srgbClr val="000000">
+                          <a:alpha val="32000"/>
+                        </a:srgbClr>
+                      </a:outerShdw>
+                    </a:effectLst>
+                    <a:scene3d>
+                      <a:camera prst="orthographicFront">
+                        <a:rot lat="0" lon="0" rev="0"/>
+                      </a:camera>
+                      <a:lightRig rig="balanced" dir="t">
+                        <a:rot lat="0" lon="0" rev="8700000"/>
+                      </a:lightRig>
+                    </a:scene3d>
+                    <a:sp3d>
+                      <a:bevelT w="190500" h="38100"/>
+                    </a:sp3d>
+                  </pic:spPr>
+                </pic:pic>
+              </a:graphicData>
+            </a:graphic>
+          </wp:inline>
+        </w:drawing>
+      </w:r>
+      <w:r>
+        <w:tab/>
+        <w:t xml:space="preserve">2 und </w:t>
+      </w:r>
+      <w:proofErr w:type="spellStart"/>
+      <w:r>
+        <w:t>Startelem</w:t>
+      </w:r>
+      <w:proofErr w:type="spellEnd"/>
+      <w:r>
+        <w:t>. des unsortierten Bereichs tauschen</w:t>
+      </w:r>
+      <w:r>
+        <w:rPr>
+          <w:noProof/>
+          <w:lang w:eastAsia="de-DE"/>
+        </w:rPr>
+        <w:drawing>
+          <wp:inline distT="0" distB="0" distL="0" distR="0">
+            <wp:extent cx="2160000" cy="244528"/>
+            <wp:effectExtent l="76200" t="19050" r="30750" b="41222"/>
+            <wp:docPr id="13" name="Bild 12" descr="C:\Users\Timmay\Google Drive\HAW\Git_Projects\AD\aufgabe_2\selsort_example\4.png"/>
+            <wp:cNvGraphicFramePr>
+              <a:graphicFrameLocks xmlns:a="http://schemas.openxmlformats.org/drawingml/2006/main" noChangeAspect="1"/>
+            </wp:cNvGraphicFramePr>
+            <a:graphic xmlns:a="http://schemas.openxmlformats.org/drawingml/2006/main">
+              <a:graphicData uri="http://schemas.openxmlformats.org/drawingml/2006/picture">
+                <pic:pic xmlns:pic="http://schemas.openxmlformats.org/drawingml/2006/picture">
+                  <pic:nvPicPr>
+                    <pic:cNvPr id="0" name="Picture 12" descr="C:\Users\Timmay\Google Drive\HAW\Git_Projects\AD\aufgabe_2\selsort_example\4.png"/>
+                    <pic:cNvPicPr>
+                      <a:picLocks noChangeAspect="1" noChangeArrowheads="1"/>
+                    </pic:cNvPicPr>
+                  </pic:nvPicPr>
+                  <pic:blipFill>
+                    <a:blip r:embed="rId8" cstate="print"/>
+                    <a:srcRect/>
+                    <a:stretch>
+                      <a:fillRect/>
+                    </a:stretch>
+                  </pic:blipFill>
+                  <pic:spPr bwMode="auto">
+                    <a:xfrm>
+                      <a:off x="0" y="0"/>
+                      <a:ext cx="2160000" cy="244528"/>
+                    </a:xfrm>
+                    <a:prstGeom prst="rect">
+                      <a:avLst/>
+                    </a:prstGeom>
+                    <a:noFill/>
+                    <a:ln w="9525">
+                      <a:noFill/>
+                      <a:miter lim="800000"/>
+                      <a:headEnd/>
+                      <a:tailEnd/>
+                    </a:ln>
+                    <a:effectLst>
+                      <a:outerShdw blurRad="44450" dist="27940" dir="5400000" algn="ctr">
+                        <a:srgbClr val="000000">
+                          <a:alpha val="32000"/>
+                        </a:srgbClr>
+                      </a:outerShdw>
+                    </a:effectLst>
+                    <a:scene3d>
+                      <a:camera prst="orthographicFront">
+                        <a:rot lat="0" lon="0" rev="0"/>
+                      </a:camera>
+                      <a:lightRig rig="balanced" dir="t">
+                        <a:rot lat="0" lon="0" rev="8700000"/>
+                      </a:lightRig>
+                    </a:scene3d>
+                    <a:sp3d>
+                      <a:bevelT w="190500" h="38100"/>
+                    </a:sp3d>
+                  </pic:spPr>
+                </pic:pic>
+              </a:graphicData>
+            </a:graphic>
+          </wp:inline>
+        </w:drawing>
+      </w:r>
+      <w:r>
+        <w:tab/>
+        <w:t xml:space="preserve">Durchgang wiederholen (Min </w:t>
+      </w:r>
+      <w:r>
+        <w:sym w:font="Wingdings" w:char="F0E0"/>
+      </w:r>
+      <w:r>
+        <w:t xml:space="preserve"> 9)</w:t>
+      </w:r>
+      <w:r>
+        <w:rPr>
+          <w:noProof/>
+          <w:lang w:eastAsia="de-DE"/>
+        </w:rPr>
+        <w:drawing>
+          <wp:inline distT="0" distB="0" distL="0" distR="0">
+            <wp:extent cx="2160000" cy="244528"/>
+            <wp:effectExtent l="76200" t="19050" r="30750" b="41222"/>
+            <wp:docPr id="14" name="Bild 13" descr="C:\Users\Timmay\Google Drive\HAW\Git_Projects\AD\aufgabe_2\selsort_example\5.png"/>
+            <wp:cNvGraphicFramePr>
+              <a:graphicFrameLocks xmlns:a="http://schemas.openxmlformats.org/drawingml/2006/main" noChangeAspect="1"/>
+            </wp:cNvGraphicFramePr>
+            <a:graphic xmlns:a="http://schemas.openxmlformats.org/drawingml/2006/main">
+              <a:graphicData uri="http://schemas.openxmlformats.org/drawingml/2006/picture">
+                <pic:pic xmlns:pic="http://schemas.openxmlformats.org/drawingml/2006/picture">
+                  <pic:nvPicPr>
+                    <pic:cNvPr id="0" name="Picture 13" descr="C:\Users\Timmay\Google Drive\HAW\Git_Projects\AD\aufgabe_2\selsort_example\5.png"/>
+                    <pic:cNvPicPr>
+                      <a:picLocks noChangeAspect="1" noChangeArrowheads="1"/>
+                    </pic:cNvPicPr>
+                  </pic:nvPicPr>
+                  <pic:blipFill>
+                    <a:blip r:embed="rId9" cstate="print"/>
+                    <a:srcRect/>
+                    <a:stretch>
+                      <a:fillRect/>
+                    </a:stretch>
+                  </pic:blipFill>
+                  <pic:spPr bwMode="auto">
+                    <a:xfrm>
+                      <a:off x="0" y="0"/>
+                      <a:ext cx="2160000" cy="244528"/>
+                    </a:xfrm>
+                    <a:prstGeom prst="rect">
+                      <a:avLst/>
+                    </a:prstGeom>
+                    <a:noFill/>
+                    <a:ln w="9525">
+                      <a:noFill/>
+                      <a:miter lim="800000"/>
+                      <a:headEnd/>
+                      <a:tailEnd/>
+                    </a:ln>
+                    <a:effectLst>
+                      <a:outerShdw blurRad="44450" dist="27940" dir="5400000" algn="ctr">
+                        <a:srgbClr val="000000">
+                          <a:alpha val="32000"/>
+                        </a:srgbClr>
+                      </a:outerShdw>
+                    </a:effectLst>
+                    <a:scene3d>
+                      <a:camera prst="orthographicFront">
+                        <a:rot lat="0" lon="0" rev="0"/>
+                      </a:camera>
+                      <a:lightRig rig="balanced" dir="t">
+                        <a:rot lat="0" lon="0" rev="8700000"/>
+                      </a:lightRig>
+                    </a:scene3d>
+                    <a:sp3d>
+                      <a:bevelT w="190500" h="38100"/>
+                    </a:sp3d>
+                  </pic:spPr>
+                </pic:pic>
+              </a:graphicData>
+            </a:graphic>
+          </wp:inline>
+        </w:drawing>
+      </w:r>
+      <w:r>
+        <w:tab/>
+        <w:t>Tausch…</w:t>
+      </w:r>
+    </w:p>
+    <w:p>
+      <w:r>
+        <w:lastRenderedPageBreak/>
+        <w:t>Der Algorithmus</w:t>
+      </w:r>
+      <w:r>
+        <w:t xml:space="preserve"> für „Selection Sort“</w:t>
+      </w:r>
+      <w:r>
+        <w:t xml:space="preserve"> lautet wie folgt:</w:t>
       </w:r>
     </w:p>
     <w:p>
@@ -864,7 +1284,19 @@
         <w:rPr>
           <w:i/>
         </w:rPr>
-        <w:t xml:space="preserve"> das ermittelte Element,</w:t>
+        <w:t xml:space="preserve"> das ermittelte</w:t>
+      </w:r>
+      <w:r>
+        <w:rPr>
+          <w:i/>
+        </w:rPr>
+        <w:t xml:space="preserve"> Elemente</w:t>
+      </w:r>
+      <w:r>
+        <w:rPr>
+          <w:i/>
+        </w:rPr>
+        <w:t>,</w:t>
       </w:r>
       <w:r>
         <w:rPr>
@@ -882,14 +1314,37 @@
         <w:rPr>
           <w:i/>
         </w:rPr>
-        <w:t xml:space="preserve"> Element am Start</w:t>
+        <w:t xml:space="preserve"> Element am</w:t>
+      </w:r>
+      <w:r>
+        <w:rPr>
+          <w:i/>
+        </w:rPr>
+        <w:t xml:space="preserve"> Start des unsortierten Bereichs</w:t>
       </w:r>
       <w:r>
         <w:rPr>
           <w:i/>
         </w:rPr>
         <w:br/>
-        <w:t>Ist Start gleich Ende?</w:t>
+      </w:r>
+      <w:r>
+        <w:rPr>
+          <w:i/>
+        </w:rPr>
+        <w:t xml:space="preserve">Sind Start und Ende des unsortierten Bereichs </w:t>
+      </w:r>
+      <w:r>
+        <w:rPr>
+          <w:i/>
+        </w:rPr>
+        <w:t>an gleicher Stelle</w:t>
+      </w:r>
+      <w:r>
+        <w:rPr>
+          <w:i/>
+        </w:rPr>
+        <w:t>?</w:t>
       </w:r>
       <w:r>
         <w:rPr>
@@ -902,7 +1357,19 @@
           <w:i/>
         </w:rPr>
         <w:tab/>
-        <w:t>Sortierung ist fertig, beende!</w:t>
+        <w:t>Sortierung ist fertig, beende</w:t>
+      </w:r>
+      <w:r>
+        <w:rPr>
+          <w:i/>
+        </w:rPr>
+        <w:t xml:space="preserve"> Algorithmus</w:t>
+      </w:r>
+      <w:r>
+        <w:rPr>
+          <w:i/>
+        </w:rPr>
+        <w:t>!</w:t>
       </w:r>
       <w:r>
         <w:rPr>
@@ -914,37 +1381,34 @@
         <w:rPr>
           <w:i/>
         </w:rPr>
-        <w:t>Erhöhe Start um eins</w:t>
+        <w:t>Setze den Start des unsortierten Bereichs rechts neben das Ende des sortierten Bereichs</w:t>
       </w:r>
       <w:r>
         <w:rPr>
           <w:i/>
         </w:rPr>
         <w:br/>
-        <w:t>Beginne von vorne</w:t>
-      </w:r>
-    </w:p>
-    <w:p>
-      <w:pPr>
-        <w:rPr>
-          <w:rFonts w:asciiTheme="majorHAnsi" w:eastAsiaTheme="majorEastAsia" w:hAnsiTheme="majorHAnsi" w:cstheme="majorBidi"/>
-          <w:color w:val="17365D" w:themeColor="text2" w:themeShade="BF"/>
-          <w:spacing w:val="5"/>
-          <w:kern w:val="28"/>
-          <w:sz w:val="52"/>
-          <w:szCs w:val="52"/>
-        </w:rPr>
-      </w:pPr>
-      <w:r>
-        <w:br w:type="page"/>
-      </w:r>
+        <w:t>Beginne von vorn</w:t>
+      </w:r>
+      <w:r>
+        <w:rPr>
+          <w:i/>
+        </w:rPr>
+        <w:t>e</w:t>
+      </w:r>
+    </w:p>
+    <w:p>
+      <w:pPr>
+        <w:rPr>
+          <w:i/>
+        </w:rPr>
+      </w:pPr>
     </w:p>
     <w:p>
       <w:pPr>
         <w:pStyle w:val="Titel"/>
       </w:pPr>
       <w:r>
-        <w:lastRenderedPageBreak/>
         <w:t>Messung</w:t>
       </w:r>
     </w:p>
@@ -1944,6 +2408,36 @@
       <w:color w:val="808080" w:themeColor="text1" w:themeTint="7F"/>
     </w:rPr>
   </w:style>
+  <w:style w:type="paragraph" w:styleId="Sprechblasentext">
+    <w:name w:val="Balloon Text"/>
+    <w:basedOn w:val="Standard"/>
+    <w:link w:val="SprechblasentextZchn"/>
+    <w:uiPriority w:val="99"/>
+    <w:semiHidden/>
+    <w:unhideWhenUsed/>
+    <w:rsid w:val="00431C6C"/>
+    <w:pPr>
+      <w:spacing w:after="0" w:line="240" w:lineRule="auto"/>
+    </w:pPr>
+    <w:rPr>
+      <w:rFonts w:ascii="Tahoma" w:hAnsi="Tahoma" w:cs="Tahoma"/>
+      <w:sz w:val="16"/>
+      <w:szCs w:val="16"/>
+    </w:rPr>
+  </w:style>
+  <w:style w:type="character" w:customStyle="1" w:styleId="SprechblasentextZchn">
+    <w:name w:val="Sprechblasentext Zchn"/>
+    <w:basedOn w:val="Absatz-Standardschriftart"/>
+    <w:link w:val="Sprechblasentext"/>
+    <w:uiPriority w:val="99"/>
+    <w:semiHidden/>
+    <w:rsid w:val="00431C6C"/>
+    <w:rPr>
+      <w:rFonts w:ascii="Tahoma" w:hAnsi="Tahoma" w:cs="Tahoma"/>
+      <w:sz w:val="16"/>
+      <w:szCs w:val="16"/>
+    </w:rPr>
+  </w:style>
 </w:styles>
 </file>
 

</xml_diff>